<commit_message>
[WORD DOC] Created word doc for tracking sql scripts for active and demo content,defined the user accounts username,password and access rights
[SQL.jpg] upload SQL DB Structure for reference

created php directory
  
Milestones:
 user is able to insert data into the registeredstudents table from the submit. will have to adjust to use ajax later
</commit_message>
<xml_diff>
--- a/CEITDOMINICA PROJECT SQL CODE TRACK.docx
+++ b/CEITDOMINICA PROJECT SQL CODE TRACK.docx
@@ -20,7 +20,12 @@
         <w:t xml:space="preserve">Time: </w:t>
       </w:r>
       <w:r>
-        <w:t>4:31PM</w:t>
+        <w:t>7</w:t>
+      </w:r>
+      <w:bookmarkStart w:id="0" w:name="_GoBack"/>
+      <w:bookmarkEnd w:id="0"/>
+      <w:r>
+        <w:t>:31PM</w:t>
       </w:r>
     </w:p>
     <w:p/>
@@ -106,18 +111,12 @@
     </w:p>
     <w:p>
       <w:r>
-        <w:t>Database username:</w:t>
-      </w:r>
-      <w:r>
-        <w:t xml:space="preserve"> internetUser</w:t>
-      </w:r>
-    </w:p>
-    <w:p>
-      <w:r>
-        <w:t xml:space="preserve">Database userPassword: </w:t>
-      </w:r>
-      <w:r>
-        <w:t>331A11AC61113EDDC283C5BEC8996</w:t>
+        <w:t>Database username: internetUser</w:t>
+      </w:r>
+    </w:p>
+    <w:p>
+      <w:r>
+        <w:t>Database userPassword: 331A11AC61113EDDC283C5BEC8996</w:t>
       </w:r>
     </w:p>
     <w:p/>
@@ -383,8 +382,6 @@
     <w:p>
       <w:r>
         <w:br/>
-      </w:r>
-      <w:r>
         <w:t>//Select database</w:t>
       </w:r>
     </w:p>
@@ -1155,10 +1152,7 @@
       </w:r>
     </w:p>
     <w:p/>
-    <w:p>
-      <w:bookmarkStart w:id="0" w:name="_GoBack"/>
-      <w:bookmarkEnd w:id="0"/>
-    </w:p>
+    <w:p/>
     <w:p/>
     <w:p>
       <w:pPr>
@@ -1166,10 +1160,7 @@
         <w:jc w:val="center"/>
       </w:pPr>
       <w:r>
-        <w:t>/////////</w:t>
-      </w:r>
-      <w:r>
-        <w:t>////////////////////////////</w:t>
+        <w:t>/////////////////////////////////////</w:t>
       </w:r>
     </w:p>
     <w:p>
@@ -1182,10 +1173,7 @@
       </w:r>
       <w:r>
         <w:tab/>
-        <w:t>SAMPLE</w:t>
-      </w:r>
-      <w:r>
-        <w:t xml:space="preserve"> QUERY CODE FOR </w:t>
+        <w:t xml:space="preserve">SAMPLE QUERY CODE FOR </w:t>
       </w:r>
       <w:r>
         <w:tab/>
@@ -1214,8 +1202,6 @@
       </w:r>
       <w:r>
         <w:tab/>
-      </w:r>
-      <w:r>
         <w:t>PROGRAM</w:t>
       </w:r>
       <w:r>
@@ -1232,13 +1218,7 @@
         <w:jc w:val="center"/>
       </w:pPr>
       <w:r>
-        <w:t>////</w:t>
-      </w:r>
-      <w:r>
-        <w:t>///////////////</w:t>
-      </w:r>
-      <w:r>
-        <w:t>/////////////////////////</w:t>
+        <w:t>////////////////////////////////////////////</w:t>
       </w:r>
     </w:p>
     <w:p/>

</xml_diff>